<commit_message>
uploading a new version of the contribution statement
</commit_message>
<xml_diff>
--- a/paper_drafts/contribution_draft.docx
+++ b/paper_drafts/contribution_draft.docx
@@ -7,121 +7,190 @@
         <w:jc w:val="both"/>
       </w:pPr>
       <w:r>
-        <w:t>Seasonal snow cover is one of the largest stores of freshwater on Earth</w:t>
-      </w:r>
-      <w:r>
-        <w:t>. A</w:t>
-      </w:r>
-      <w:r>
-        <w:t xml:space="preserve">ccurately quantifying snow water equivalent (SWE) - the amount of water that would result from completely melting </w:t>
-      </w:r>
-      <w:r>
-        <w:t>a</w:t>
-      </w:r>
-      <w:r>
-        <w:t xml:space="preserve"> snowpack - is paramount for water resource managers and the communities they serve.</w:t>
-      </w:r>
-      <w:r>
-        <w:t xml:space="preserve"> SWE can be computed from snow depth and density measurements.</w:t>
-      </w:r>
-      <w:r>
-        <w:t xml:space="preserve"> However, these products are not available globally. </w:t>
-      </w:r>
-      <w:r>
-        <w:t>The forthcoming NISAR satellite mission</w:t>
-      </w:r>
-      <w:r>
-        <w:t xml:space="preserve"> aims to </w:t>
-      </w:r>
-      <w:r>
-        <w:t>observe nearly all of Earth's terrestrial and ice surfaces at an approximate resolution of 10 meters, with a revisit frequency of twice every 12 days</w:t>
-      </w:r>
-      <w:r>
-        <w:t xml:space="preserve">. The data from this mission </w:t>
+        <w:t>Q</w:t>
+      </w:r>
+      <w:r>
+        <w:t xml:space="preserve">uantifying snow water equivalent (SWE) </w:t>
+      </w:r>
+      <w:r>
+        <w:t xml:space="preserve">on a global scale </w:t>
+      </w:r>
+      <w:r>
+        <w:t>has posed</w:t>
+      </w:r>
+      <w:r>
+        <w:t xml:space="preserve"> </w:t>
+      </w:r>
+      <w:r>
+        <w:t xml:space="preserve">a </w:t>
+      </w:r>
+      <w:r>
+        <w:t>long-standing challenge</w:t>
+      </w:r>
+      <w:r>
+        <w:t>.</w:t>
+      </w:r>
+      <w:r>
+        <w:t xml:space="preserve"> SWE can be </w:t>
+      </w:r>
+      <w:r>
+        <w:t>calculated</w:t>
+      </w:r>
+      <w:r>
+        <w:t xml:space="preserve"> </w:t>
+      </w:r>
+      <w:r>
+        <w:t>if the</w:t>
+      </w:r>
+      <w:r>
+        <w:t xml:space="preserve"> snow</w:t>
+      </w:r>
+      <w:r>
+        <w:t>pack</w:t>
+      </w:r>
+      <w:r>
+        <w:t xml:space="preserve"> depth and density measurements</w:t>
+      </w:r>
+      <w:r>
+        <w:t xml:space="preserve"> are known</w:t>
+      </w:r>
+      <w:r>
+        <w:t>.</w:t>
+      </w:r>
+      <w:r>
+        <w:t xml:space="preserve"> However, these products are </w:t>
+      </w:r>
+      <w:r>
+        <w:t xml:space="preserve">only available in selected locations </w:t>
+      </w:r>
+      <w:r>
+        <w:t>worldwide</w:t>
+      </w:r>
+      <w:r>
+        <w:t xml:space="preserve">. </w:t>
+      </w:r>
+      <w:r>
+        <w:t>The forthcoming NASA-ISRO Synthetic Aperture Radar (NISAR) mission</w:t>
+      </w:r>
+      <w:r>
+        <w:t xml:space="preserve"> </w:t>
+      </w:r>
+      <w:r>
+        <w:t>offers a new horizon for snow monitoring</w:t>
+      </w:r>
+      <w:r>
+        <w:t>, with its global coverage and frequent revisit cycles.</w:t>
+      </w:r>
+      <w:r>
+        <w:t xml:space="preserve"> </w:t>
+      </w:r>
+      <w:r>
+        <w:t>The data from this mis</w:t>
+      </w:r>
+      <w:r>
+        <w:t xml:space="preserve">sion can be used to </w:t>
+      </w:r>
+      <w:r>
+        <w:t>estimate changes in snow depth and SWE.</w:t>
+      </w:r>
+      <w:r>
+        <w:t xml:space="preserve"> </w:t>
+      </w:r>
+      <w:r>
+        <w:t>Our</w:t>
+      </w:r>
+      <w:r>
+        <w:t xml:space="preserve"> work </w:t>
+      </w:r>
+      <w:r>
+        <w:t>uses</w:t>
+      </w:r>
+      <w:r>
+        <w:t xml:space="preserve"> NISAR-like data</w:t>
+      </w:r>
+      <w:r>
+        <w:t xml:space="preserve"> from the </w:t>
+      </w:r>
+      <w:r>
+        <w:t>NASA JPL</w:t>
+      </w:r>
+      <w:r>
+        <w:t xml:space="preserve"> </w:t>
+      </w:r>
+      <w:r>
+        <w:t>Uninhabited Aerial Vehicle Synthetic Aperture Radar</w:t>
+      </w:r>
+      <w:r>
+        <w:t xml:space="preserve"> </w:t>
+      </w:r>
+      <w:r>
+        <w:t>(</w:t>
+      </w:r>
+      <w:r>
+        <w:t>UAVSAR</w:t>
+      </w:r>
+      <w:r>
+        <w:t>)</w:t>
+      </w:r>
+      <w:r>
+        <w:t xml:space="preserve"> sensor to estimate total snow depth using machine learning (ML) algorithms.</w:t>
+      </w:r>
+      <w:r>
+        <w:t xml:space="preserve"> </w:t>
+      </w:r>
+      <w:r>
+        <w:t>We</w:t>
+      </w:r>
+      <w:r>
+        <w:t xml:space="preserve"> </w:t>
+      </w:r>
+      <w:r>
+        <w:t>demonstrate</w:t>
+      </w:r>
+      <w:r>
+        <w:t xml:space="preserve"> the potential of combining advanced radar technology with machine learning algorithms</w:t>
+      </w:r>
+      <w:r>
+        <w:t xml:space="preserve"> to produce snow depth maps. </w:t>
+      </w:r>
+      <w:r>
+        <w:t xml:space="preserve">Our findings are a step towards </w:t>
+      </w:r>
+      <w:r>
+        <w:t>developing</w:t>
+      </w:r>
+      <w:r>
+        <w:t xml:space="preserve"> a global snow depth prediction system</w:t>
+      </w:r>
+      <w:r>
+        <w:t xml:space="preserve"> </w:t>
+      </w:r>
+      <w:r>
+        <w:t xml:space="preserve">that </w:t>
       </w:r>
       <w:r>
         <w:t xml:space="preserve">will </w:t>
       </w:r>
       <w:r>
-        <w:t xml:space="preserve">allow </w:t>
-      </w:r>
-      <w:r>
-        <w:t>us</w:t>
-      </w:r>
-      <w:r>
-        <w:t xml:space="preserve"> to use</w:t>
-      </w:r>
-      <w:r>
-        <w:t xml:space="preserve"> repeat-pass interferometry </w:t>
-      </w:r>
-      <w:r>
-        <w:t>to</w:t>
-      </w:r>
-      <w:r>
-        <w:t xml:space="preserve"> improve our understanding of snow dynamics</w:t>
-      </w:r>
-      <w:r>
-        <w:t xml:space="preserve">. </w:t>
-      </w:r>
-      <w:r>
-        <w:t>Our</w:t>
-      </w:r>
-      <w:r>
-        <w:t xml:space="preserve"> work </w:t>
-      </w:r>
-      <w:r>
-        <w:t>uses</w:t>
-      </w:r>
-      <w:r>
-        <w:t xml:space="preserve"> NISAR-like data</w:t>
-      </w:r>
-      <w:r>
-        <w:t xml:space="preserve"> from the </w:t>
-      </w:r>
-      <w:r>
-        <w:t>NASA JPL UAVSAR</w:t>
-      </w:r>
-      <w:r>
-        <w:t xml:space="preserve"> sensor </w:t>
-      </w:r>
-      <w:r>
-        <w:t xml:space="preserve">to estimate total snow depth using </w:t>
-      </w:r>
-      <w:r>
-        <w:t>m</w:t>
-      </w:r>
-      <w:r>
-        <w:t xml:space="preserve">achine </w:t>
-      </w:r>
-      <w:r>
-        <w:t>l</w:t>
-      </w:r>
-      <w:r>
-        <w:t>earning</w:t>
-      </w:r>
-      <w:r>
-        <w:t xml:space="preserve"> (ML)</w:t>
-      </w:r>
-      <w:r>
-        <w:t xml:space="preserve"> algorithms. </w:t>
-      </w:r>
-      <w:r>
-        <w:t>Our findings</w:t>
-      </w:r>
-      <w:r>
-        <w:t xml:space="preserve"> will contribute to the growing body of machine learning applications for snow property retrieval</w:t>
-      </w:r>
-      <w:r>
-        <w:t xml:space="preserve"> and</w:t>
-      </w:r>
-      <w:r>
-        <w:t xml:space="preserve"> could lead to </w:t>
-      </w:r>
-      <w:r>
-        <w:t>developing</w:t>
-      </w:r>
-      <w:r>
-        <w:t xml:space="preserve"> a global snow depth prediction system that provides valuable information for water resource management, flood forecasting, and avalanche hazard assessment, provided that accurate and representative training data is available.</w:t>
+        <w:t>provide valuable information for water resource management, flood forecasting, and avalanche hazard assessment, provided that accurate and representative training data is available.</w:t>
+      </w:r>
+      <w:r>
+        <w:t xml:space="preserve"> </w:t>
+      </w:r>
+      <w:r>
+        <w:t xml:space="preserve">By showcasing the effectiveness of UAVSAR data in snow depth estimation, our research highlights a path forward for </w:t>
+      </w:r>
+      <w:r>
+        <w:t>snow</w:t>
+      </w:r>
+      <w:r>
+        <w:t xml:space="preserve"> monitoring</w:t>
+      </w:r>
+      <w:r>
+        <w:t xml:space="preserve"> </w:t>
+      </w:r>
+      <w:r>
+        <w:t>in anticipation of the capabilities that the NISAR mission will further expand upon.</w:t>
       </w:r>
     </w:p>
     <w:sectPr>

</xml_diff>

<commit_message>
final version of contribution before HP's comment
</commit_message>
<xml_diff>
--- a/paper_drafts/contribution_draft.docx
+++ b/paper_drafts/contribution_draft.docx
@@ -13,13 +13,19 @@
         <w:t xml:space="preserve"> </w:t>
       </w:r>
       <w:r>
-        <w:t>While snow depth and density reveal SWE, these measurements are limited geographically.</w:t>
+        <w:t xml:space="preserve">While snow depth and density </w:t>
+      </w:r>
+      <w:r>
+        <w:t>can produce</w:t>
+      </w:r>
+      <w:r>
+        <w:t xml:space="preserve"> SWE, these measurements are limited geographically.</w:t>
       </w:r>
       <w:r>
         <w:t xml:space="preserve"> </w:t>
       </w:r>
       <w:r>
-        <w:t xml:space="preserve">The forthcoming NASA-ISRO Synthetic Aperture Radar (NISAR) mission offers a new horizon for snow monitoring, with its global coverage and frequent revisit cycles. </w:t>
+        <w:t xml:space="preserve">The forthcoming NASA-ISRO Synthetic Aperture Radar (NISAR) mission offers a new horizon for snow monitoring. </w:t>
       </w:r>
       <w:r>
         <w:t>The NISAR</w:t>
@@ -28,7 +34,19 @@
         <w:t xml:space="preserve"> satellite is equipped with an L-band radar, and it will</w:t>
       </w:r>
       <w:r>
-        <w:t xml:space="preserve"> observe nearly all of Earth's terrestrial and ice surfaces at an approximate resolution of 10 meters, with a revisit frequency of twice every 12 days</w:t>
+        <w:t xml:space="preserve"> observe </w:t>
+      </w:r>
+      <w:r>
+        <w:t>the</w:t>
+      </w:r>
+      <w:r>
+        <w:t xml:space="preserve"> Earth's </w:t>
+      </w:r>
+      <w:r>
+        <w:t>surface</w:t>
+      </w:r>
+      <w:r>
+        <w:t xml:space="preserve"> at an approximate resolution of 10 meters, with a revisit frequency of twice every 12 days</w:t>
       </w:r>
       <w:r>
         <w:t xml:space="preserve">. </w:t>
@@ -58,30 +76,21 @@
         <w:t xml:space="preserve"> </w:t>
       </w:r>
       <w:r>
-        <w:t>Uninhabited Aerial Vehicle Synthetic Aperture Radar</w:t>
+        <w:t>UAVSAR</w:t>
+      </w:r>
+      <w:r>
+        <w:t xml:space="preserve"> sensor to estimate total snow depth using machine learning (ML) algorithms.</w:t>
       </w:r>
       <w:r>
         <w:t xml:space="preserve"> </w:t>
       </w:r>
       <w:r>
-        <w:t>(</w:t>
-      </w:r>
-      <w:r>
-        <w:t>UAVSAR</w:t>
-      </w:r>
-      <w:r>
-        <w:t>) sensor to estimate total snow depth using machine learning (ML) algorithms.</w:t>
+        <w:t>We</w:t>
       </w:r>
       <w:r>
         <w:t xml:space="preserve"> </w:t>
       </w:r>
       <w:r>
-        <w:t>We</w:t>
-      </w:r>
-      <w:r>
-        <w:t xml:space="preserve"> </w:t>
-      </w:r>
-      <w:r>
         <w:t>demonstrate</w:t>
       </w:r>
       <w:r>
@@ -97,13 +106,13 @@
         <w:t xml:space="preserve">using ML algorithms. </w:t>
       </w:r>
       <w:r>
-        <w:t xml:space="preserve">Our findings are a step towards developing a global snow depth prediction system that </w:t>
-      </w:r>
-      <w:r>
-        <w:t>can</w:t>
-      </w:r>
-      <w:r>
-        <w:t xml:space="preserve"> provide valuable information for water resource management, flood forecasting, and avalanche hazard assessment, provided that accurate and representative training data is available. By showcasing the effectiveness of UAVSAR data in snow depth estimation,</w:t>
+        <w:t>Our findings are a step towards developing a global snow depth prediction system that provide</w:t>
+      </w:r>
+      <w:r>
+        <w:t>s</w:t>
+      </w:r>
+      <w:r>
+        <w:t xml:space="preserve"> valuable information for water resource management, flood forecasting, and avalanche hazard assessment, provided that accurate and representative training data is available. By showcasing the effectiveness of UAVSAR data in snow depth estimation,</w:t>
       </w:r>
       <w:r>
         <w:t xml:space="preserve"> t</w:t>

</xml_diff>

<commit_message>
updated draft after meeting HP
</commit_message>
<xml_diff>
--- a/paper_drafts/contribution_draft.docx
+++ b/paper_drafts/contribution_draft.docx
@@ -7,55 +7,103 @@
         <w:jc w:val="both"/>
       </w:pPr>
       <w:r>
-        <w:t>Global snow monitoring has long been hampered by the difficulty of measuring Snow Water Equivalent (SWE).</w:t>
+        <w:t xml:space="preserve">The forthcoming NASA-ISRO Synthetic Aperture Radar (NISAR) </w:t>
+      </w:r>
+      <w:r>
+        <w:t xml:space="preserve">satellite </w:t>
+      </w:r>
+      <w:r>
+        <w:t xml:space="preserve">mission </w:t>
+      </w:r>
+      <w:r>
+        <w:t>presents</w:t>
+      </w:r>
+      <w:r>
+        <w:t xml:space="preserve"> a </w:t>
+      </w:r>
+      <w:r>
+        <w:t>massive</w:t>
       </w:r>
       <w:r>
         <w:t xml:space="preserve"> </w:t>
       </w:r>
       <w:r>
-        <w:t xml:space="preserve">While snow depth and density </w:t>
-      </w:r>
-      <w:r>
-        <w:t>can produce</w:t>
-      </w:r>
-      <w:r>
-        <w:t xml:space="preserve"> SWE, these measurements are limited geographically.</w:t>
+        <w:t>opportunity</w:t>
+      </w:r>
+      <w:r>
+        <w:t xml:space="preserve"> for snow monitoring. </w:t>
+      </w:r>
+      <w:r>
+        <w:t>NISAR</w:t>
+      </w:r>
+      <w:r>
+        <w:t xml:space="preserve"> is equipped with L-band </w:t>
+      </w:r>
+      <w:r>
+        <w:t xml:space="preserve">and S-band </w:t>
+      </w:r>
+      <w:r>
+        <w:t>radar</w:t>
+      </w:r>
+      <w:r>
+        <w:t xml:space="preserve"> systems</w:t>
+      </w:r>
+      <w:r>
+        <w:t xml:space="preserve"> and will</w:t>
+      </w:r>
+      <w:r>
+        <w:t xml:space="preserve"> observe </w:t>
+      </w:r>
+      <w:r>
+        <w:t>the</w:t>
+      </w:r>
+      <w:r>
+        <w:t xml:space="preserve"> Earth's </w:t>
+      </w:r>
+      <w:r>
+        <w:t>surface</w:t>
+      </w:r>
+      <w:r>
+        <w:t xml:space="preserve"> at a</w:t>
       </w:r>
       <w:r>
         <w:t xml:space="preserve"> </w:t>
       </w:r>
       <w:r>
-        <w:t xml:space="preserve">The forthcoming NASA-ISRO Synthetic Aperture Radar (NISAR) mission offers a new horizon for snow monitoring. </w:t>
-      </w:r>
-      <w:r>
-        <w:t>The NISAR</w:t>
-      </w:r>
-      <w:r>
-        <w:t xml:space="preserve"> satellite is equipped with an L-band radar, and it will</w:t>
-      </w:r>
-      <w:r>
-        <w:t xml:space="preserve"> observe </w:t>
-      </w:r>
-      <w:r>
-        <w:t>the</w:t>
-      </w:r>
-      <w:r>
-        <w:t xml:space="preserve"> Earth's </w:t>
-      </w:r>
-      <w:r>
-        <w:t>surface</w:t>
-      </w:r>
-      <w:r>
-        <w:t xml:space="preserve"> at an approximate resolution of 10 meters, with a revisit frequency of twice every 12 days</w:t>
+        <w:t xml:space="preserve">resolution of </w:t>
+      </w:r>
+      <w:r>
+        <w:t>3-</w:t>
+      </w:r>
+      <w:r>
+        <w:t>10 meters</w:t>
+      </w:r>
+      <w:r>
+        <w:t xml:space="preserve"> (mode dependent)</w:t>
+      </w:r>
+      <w:r>
+        <w:t>, with a revisit frequency of twice every 12 days</w:t>
       </w:r>
       <w:r>
         <w:t xml:space="preserve">. </w:t>
       </w:r>
       <w:r>
-        <w:t>The data from this mission can be used to estimate changes in snow depth and SWE.</w:t>
-      </w:r>
-      <w:r>
-        <w:t xml:space="preserve"> This</w:t>
+        <w:t>Because the L-band radar operates at a low frequency, it can penetrate snow. A</w:t>
+      </w:r>
+      <w:r>
+        <w:t xml:space="preserve">s the wave moves through the snow, it slows down, causing a phase shift. This phase shift can be used to estimate changes in snow depth and </w:t>
+      </w:r>
+      <w:r>
+        <w:t>Snow Water Equivalent</w:t>
+      </w:r>
+      <w:r>
+        <w:t>.</w:t>
+      </w:r>
+      <w:r>
+        <w:t xml:space="preserve"> </w:t>
+      </w:r>
+      <w:r>
+        <w:t>This</w:t>
       </w:r>
       <w:r>
         <w:t xml:space="preserve"> work </w:t>
@@ -64,7 +112,16 @@
         <w:t>uses</w:t>
       </w:r>
       <w:r>
-        <w:t xml:space="preserve"> NISAR-like data</w:t>
+        <w:t xml:space="preserve"> NISAR-like</w:t>
+      </w:r>
+      <w:r>
+        <w:t xml:space="preserve"> L-band</w:t>
+      </w:r>
+      <w:r>
+        <w:t xml:space="preserve"> </w:t>
+      </w:r>
+      <w:r>
+        <w:t>products</w:t>
       </w:r>
       <w:r>
         <w:t xml:space="preserve"> from the </w:t>
@@ -79,58 +136,56 @@
         <w:t>UAVSAR</w:t>
       </w:r>
       <w:r>
-        <w:t xml:space="preserve"> sensor to estimate total snow depth using machine learning (ML) algorithms.</w:t>
+        <w:t xml:space="preserve"> sensor to estimate total snow depth using machine learning (ML) algorithms</w:t>
+      </w:r>
+      <w:r>
+        <w:t xml:space="preserve">, </w:t>
+      </w:r>
+      <w:r>
+        <w:t>assuming</w:t>
+      </w:r>
+      <w:r>
+        <w:t xml:space="preserve"> that </w:t>
+      </w:r>
+      <w:r>
+        <w:t>snow accumulation patterns are approximately consistent</w:t>
+      </w:r>
+      <w:r>
+        <w:t>.</w:t>
+      </w:r>
+      <w:r>
+        <w:t xml:space="preserve"> Our findings validated our understanding of how the physics of L-band radar interacts with the snow. </w:t>
+      </w:r>
+      <w:r>
+        <w:t>By showcasing the effectiveness of UAVSAR data in snow depth estimation,</w:t>
+      </w:r>
+      <w:r>
+        <w:t xml:space="preserve"> t</w:t>
+      </w:r>
+      <w:r>
+        <w:t>his work is a proof of concept for using L-band data to estimate total snow depth</w:t>
+      </w:r>
+      <w:r>
+        <w:t xml:space="preserve"> in preparation for the</w:t>
+      </w:r>
+      <w:r>
+        <w:t xml:space="preserve"> NISAR mission.</w:t>
       </w:r>
       <w:r>
         <w:t xml:space="preserve"> </w:t>
       </w:r>
       <w:r>
-        <w:t>We</w:t>
-      </w:r>
-      <w:r>
-        <w:t xml:space="preserve"> </w:t>
-      </w:r>
-      <w:r>
-        <w:t>demonstrate</w:t>
-      </w:r>
-      <w:r>
-        <w:t xml:space="preserve"> the potential of</w:t>
-      </w:r>
-      <w:r>
-        <w:t xml:space="preserve"> generating snow depth maps from </w:t>
-      </w:r>
-      <w:r>
-        <w:t xml:space="preserve">L-band radar systems </w:t>
-      </w:r>
-      <w:r>
-        <w:t xml:space="preserve">using ML algorithms. </w:t>
-      </w:r>
-      <w:r>
         <w:t>Our findings are a step towards developing a global snow depth prediction system that provide</w:t>
       </w:r>
       <w:r>
         <w:t>s</w:t>
       </w:r>
       <w:r>
-        <w:t xml:space="preserve"> valuable information for water resource management, flood forecasting, and avalanche hazard assessment, provided that accurate and representative training data is available. By showcasing the effectiveness of UAVSAR data in snow depth estimation,</w:t>
-      </w:r>
-      <w:r>
-        <w:t xml:space="preserve"> t</w:t>
-      </w:r>
-      <w:r>
-        <w:t>his work is a proof of concept for using L-band data to estimate total snow depth</w:t>
-      </w:r>
-      <w:r>
-        <w:t xml:space="preserve"> in preparation for the</w:t>
-      </w:r>
-      <w:r>
-        <w:t xml:space="preserve"> NISAR mission.</w:t>
-      </w:r>
-    </w:p>
-    <w:p>
-      <w:pPr>
-        <w:jc w:val="both"/>
-      </w:pPr>
+        <w:t xml:space="preserve"> valuable information for water resource management, flood forecasting, and avalanche hazard assessment, provided that accurate and representative training data is available</w:t>
+      </w:r>
+      <w:r>
+        <w:t>.</w:t>
+      </w:r>
     </w:p>
     <w:p>
       <w:pPr>

</xml_diff>